<commit_message>
Revert "Q1 added screenshots"
This reverts commit 7a2dd86a7362f8658b65cef9025b2d656b9740d4.
</commit_message>
<xml_diff>
--- a/Q1 Results & Comments.docx
+++ b/Q1 Results & Comments.docx
@@ -20,51 +20,6 @@
           <w:u w:val="single"/>
         </w:rPr>
         <w:t>Cormac Buckley 15534413</w:t>
-      </w:r>
-      <w:bookmarkStart w:id="0" w:name="_GoBack"/>
-      <w:bookmarkEnd w:id="0"/>
-    </w:p>
-    <w:p>
-      <w:r>
-        <w:rPr>
-          <w:noProof/>
-          <w:lang w:eastAsia="en-IE"/>
-        </w:rPr>
-        <w:drawing>
-          <wp:inline distT="0" distB="0" distL="0" distR="0" wp14:anchorId="2DEC6543" wp14:editId="60F573FC">
-            <wp:extent cx="5731510" cy="3697605"/>
-            <wp:effectExtent l="0" t="0" r="2540" b="0"/>
-            <wp:docPr id="1" name="Picture 1"/>
-            <wp:cNvGraphicFramePr>
-              <a:graphicFrameLocks xmlns:a="http://schemas.openxmlformats.org/drawingml/2006/main" noChangeAspect="1"/>
-            </wp:cNvGraphicFramePr>
-            <a:graphic xmlns:a="http://schemas.openxmlformats.org/drawingml/2006/main">
-              <a:graphicData uri="http://schemas.openxmlformats.org/drawingml/2006/picture">
-                <pic:pic xmlns:pic="http://schemas.openxmlformats.org/drawingml/2006/picture">
-                  <pic:nvPicPr>
-                    <pic:cNvPr id="1" name=""/>
-                    <pic:cNvPicPr/>
-                  </pic:nvPicPr>
-                  <pic:blipFill>
-                    <a:blip r:embed="rId4"/>
-                    <a:stretch>
-                      <a:fillRect/>
-                    </a:stretch>
-                  </pic:blipFill>
-                  <pic:spPr>
-                    <a:xfrm>
-                      <a:off x="0" y="0"/>
-                      <a:ext cx="5731510" cy="3697605"/>
-                    </a:xfrm>
-                    <a:prstGeom prst="rect">
-                      <a:avLst/>
-                    </a:prstGeom>
-                  </pic:spPr>
-                </pic:pic>
-              </a:graphicData>
-            </a:graphic>
-          </wp:inline>
-        </w:drawing>
       </w:r>
     </w:p>
     <w:p/>
@@ -91,7 +46,7 @@
             <o:lock v:ext="edit" aspectratio="t"/>
           </v:shapetype>
           <v:shape id="_x0000_i1025" type="#_x0000_t75" style="width:450.75pt;height:228pt">
-            <v:imagedata r:id="rId5" o:title="Output"/>
+            <v:imagedata r:id="rId4" o:title="Output"/>
           </v:shape>
         </w:pict>
       </w:r>
@@ -102,6 +57,8 @@
       <w:r>
         <w:t>My results from this question gave a size of 4 bytes for every data type. This was unexpected and came about because of how the lab computer deals with these various data types</w:t>
       </w:r>
+      <w:bookmarkStart w:id="0" w:name="_GoBack"/>
+      <w:bookmarkEnd w:id="0"/>
     </w:p>
     <w:sectPr>
       <w:pgSz w:w="11906" w:h="16838"/>

</xml_diff>